<commit_message>
modified a mentoring document and tryStuff.js; added 2 more files
</commit_message>
<xml_diff>
--- a/Mentoring/Week04/Mentoring-Week04.docx
+++ b/Mentoring/Week04/Mentoring-Week04.docx
@@ -116,7 +116,19 @@
               <w:t>Def:</w:t>
             </w:r>
             <w:r>
-              <w:t xml:space="preserve"> Smallest unit of work in agile; an end-user perspective of a software feature</w:t>
+              <w:t xml:space="preserve"> A</w:t>
+            </w:r>
+            <w:r>
+              <w:t>n end-user perspective of a software feature</w:t>
+            </w:r>
+            <w:r>
+              <w:t>/</w:t>
+            </w:r>
+            <w:r>
+              <w:t>brief description of what the user wants</w:t>
+            </w:r>
+            <w:r>
+              <w:t>/any task the engineering team needs done</w:t>
             </w:r>
           </w:p>
         </w:tc>
@@ -140,6 +152,9 @@
             <w:r>
               <w:t>Context, Definition of ‘Done’/Acceptance criteria</w:t>
             </w:r>
+            <w:r>
+              <w:t>, Title, Description</w:t>
+            </w:r>
           </w:p>
         </w:tc>
       </w:tr>
@@ -193,6 +208,9 @@
             </w:pPr>
             <w:r>
               <w:t>Notes:</w:t>
+            </w:r>
+            <w:r>
+              <w:t xml:space="preserve"> User stories taken up during sprints can be dropped, sometimes work is done faster than anticipated and new stories can be pulled in this instance as well</w:t>
             </w:r>
           </w:p>
         </w:tc>
@@ -301,6 +319,7 @@
               <w:pStyle w:val="ListParagraph1"/>
             </w:pPr>
             <w:r>
+              <w:lastRenderedPageBreak/>
               <w:t>The different user perspectives possible</w:t>
             </w:r>
           </w:p>
@@ -317,7 +336,6 @@
               <w:pStyle w:val="ListParagraph1"/>
             </w:pPr>
             <w:r>
-              <w:lastRenderedPageBreak/>
               <w:t>Using ordered steps to streamline the process</w:t>
             </w:r>
           </w:p>
@@ -379,6 +397,12 @@
               <w:pStyle w:val="ListParagraph1"/>
               <w:ind w:left="0"/>
             </w:pPr>
+            <w:r>
+              <w:t>Step-by-step process to test a featured piece; understand requirements; clear explicit goals; positive and negative cases as well as boundary and edge cases</w:t>
+            </w:r>
+            <w:r>
+              <w:t>; pre and post-conditions</w:t>
+            </w:r>
           </w:p>
         </w:tc>
       </w:tr>
@@ -750,6 +774,7 @@
         </w:numPr>
       </w:pPr>
       <w:r>
+        <w:lastRenderedPageBreak/>
         <w:t>Finally, discuss the difference between Test Case – Test Script – Test Scenario and fill out the below table with your team members.</w:t>
       </w:r>
     </w:p>
@@ -816,7 +841,6 @@
           </w:tcPr>
           <w:p>
             <w:r>
-              <w:lastRenderedPageBreak/>
               <w:t>Definition</w:t>
             </w:r>
           </w:p>

</xml_diff>